<commit_message>
Update User Manual Draft
</commit_message>
<xml_diff>
--- a/User Manual.docx
+++ b/User Manual.docx
@@ -2,20 +2,27 @@
 <file path=word/document.xml><?xml version="1.0" encoding="utf-8"?>
 <w:document xmlns:wpc="http://schemas.microsoft.com/office/word/2010/wordprocessingCanvas" xmlns:cx="http://schemas.microsoft.com/office/drawing/2014/chartex" xmlns:cx1="http://schemas.microsoft.com/office/drawing/2015/9/8/chartex" xmlns:cx2="http://schemas.microsoft.com/office/drawing/2015/10/21/chartex" xmlns:cx3="http://schemas.microsoft.com/office/drawing/2016/5/9/chartex" xmlns:cx4="http://schemas.microsoft.com/office/drawing/2016/5/10/chartex" xmlns:cx5="http://schemas.microsoft.com/office/drawing/2016/5/11/chartex" xmlns:cx6="http://schemas.microsoft.com/office/drawing/2016/5/12/chartex" xmlns:cx7="http://schemas.microsoft.com/office/drawing/2016/5/13/chartex" xmlns:cx8="http://schemas.microsoft.com/office/drawing/2016/5/14/chartex" xmlns:mc="http://schemas.openxmlformats.org/markup-compatibility/2006" xmlns:aink="http://schemas.microsoft.com/office/drawing/2016/ink" xmlns:am3d="http://schemas.microsoft.com/office/drawing/2017/model3d" xmlns:o="urn:schemas-microsoft-com:office:office" xmlns:oel="http://schemas.microsoft.com/office/2019/extlst" xmlns:r="http://schemas.openxmlformats.org/officeDocument/2006/relationships" xmlns:m="http://schemas.openxmlformats.org/officeDocument/2006/math" xmlns:v="urn:schemas-microsoft-com:vml" xmlns:wp14="http://schemas.microsoft.com/office/word/2010/wordprocessingDrawing" xmlns:wp="http://schemas.openxmlformats.org/drawingml/2006/wordprocessingDrawing" xmlns:w10="urn:schemas-microsoft-com:office:word" xmlns:w="http://schemas.openxmlformats.org/wordprocessingml/2006/main" xmlns:w14="http://schemas.microsoft.com/office/word/2010/wordml" xmlns:w15="http://schemas.microsoft.com/office/word/2012/wordml" xmlns:w16cex="http://schemas.microsoft.com/office/word/2018/wordml/cex" xmlns:w16cid="http://schemas.microsoft.com/office/word/2016/wordml/cid" xmlns:w16="http://schemas.microsoft.com/office/word/2018/wordml" xmlns:w16sdtdh="http://schemas.microsoft.com/office/word/2020/wordml/sdtdatahash" xmlns:w16se="http://schemas.microsoft.com/office/word/2015/wordml/symex" xmlns:wpg="http://schemas.microsoft.com/office/word/2010/wordprocessingGroup" xmlns:wpi="http://schemas.microsoft.com/office/word/2010/wordprocessingInk" xmlns:wne="http://schemas.microsoft.com/office/word/2006/wordml" xmlns:wps="http://schemas.microsoft.com/office/word/2010/wordprocessingShape" mc:Ignorable="w14 w15 w16se w16cid w16 w16cex w16sdtdh wp14">
   <w:body>
-    <w:sdt>
-      <w:sdtPr>
+    <w:p>
+      <w:r>
         <w:rPr>
           <w:b/>
           <w:bCs/>
         </w:rPr>
-        <w:id w:val="-1950144947"/>
-        <w:docPartObj>
-          <w:docPartGallery w:val="Cover Pages"/>
-          <w:docPartUnique/>
-        </w:docPartObj>
-      </w:sdtPr>
-      <w:sdtContent>
-        <w:p>
+        <w:t xml:space="preserve"> </w:t>
+      </w:r>
+      <w:sdt>
+        <w:sdtPr>
+          <w:rPr>
+            <w:b/>
+            <w:bCs/>
+          </w:rPr>
+          <w:id w:val="-1950144947"/>
+          <w:docPartObj>
+            <w:docPartGallery w:val="Cover Pages"/>
+            <w:docPartUnique/>
+          </w:docPartObj>
+        </w:sdtPr>
+        <w:sdtContent>
           <w:r>
             <w:rPr>
               <w:noProof/>
@@ -293,7 +300,7 @@
                                           <w:sz w:val="32"/>
                                           <w:szCs w:val="32"/>
                                         </w:rPr>
-                                        <w:t>Stephen Urquhart</w:t>
+                                        <w:t xml:space="preserve"> </w:t>
                                       </w:r>
                                     </w:p>
                                   </w:sdtContent>
@@ -525,7 +532,7 @@
                                     <w:sz w:val="32"/>
                                     <w:szCs w:val="32"/>
                                   </w:rPr>
-                                  <w:t>Stephen Urquhart</w:t>
+                                  <w:t xml:space="preserve"> </w:t>
                                 </w:r>
                               </w:p>
                             </w:sdtContent>
@@ -614,10 +621,10 @@
             </w:rPr>
             <w:br w:type="page"/>
           </w:r>
-        </w:p>
-      </w:sdtContent>
-    </w:sdt>
-    <w:bookmarkStart w:id="0" w:name="_Toc147589768" w:displacedByCustomXml="next"/>
+        </w:sdtContent>
+      </w:sdt>
+    </w:p>
+    <w:bookmarkStart w:id="0" w:name="_Toc147672862" w:displacedByCustomXml="next"/>
     <w:sdt>
       <w:sdtPr>
         <w:rPr>
@@ -684,7 +691,7 @@
             </w:rPr>
             <w:fldChar w:fldCharType="separate"/>
           </w:r>
-          <w:hyperlink w:anchor="_Toc147589768" w:history="1">
+          <w:hyperlink w:anchor="_Toc147672862" w:history="1">
             <w:r>
               <w:rPr>
                 <w:rStyle w:val="Hyperlink"/>
@@ -711,7 +718,7 @@
                 <w:noProof/>
                 <w:webHidden/>
               </w:rPr>
-              <w:instrText xml:space="preserve"> PAGEREF _Toc147589768 \h </w:instrText>
+              <w:instrText xml:space="preserve"> PAGEREF _Toc147672862 \h </w:instrText>
             </w:r>
             <w:r>
               <w:rPr>
@@ -758,7 +765,7 @@
               <w:lang w:eastAsia="en-GB"/>
             </w:rPr>
           </w:pPr>
-          <w:hyperlink w:anchor="_Toc147589769" w:history="1">
+          <w:hyperlink w:anchor="_Toc147672863" w:history="1">
             <w:r>
               <w:rPr>
                 <w:rStyle w:val="Hyperlink"/>
@@ -785,7 +792,7 @@
                 <w:noProof/>
                 <w:webHidden/>
               </w:rPr>
-              <w:instrText xml:space="preserve"> PAGEREF _Toc147589769 \h </w:instrText>
+              <w:instrText xml:space="preserve"> PAGEREF _Toc147672863 \h </w:instrText>
             </w:r>
             <w:r>
               <w:rPr>
@@ -832,7 +839,7 @@
               <w:lang w:eastAsia="en-GB"/>
             </w:rPr>
           </w:pPr>
-          <w:hyperlink w:anchor="_Toc147589770" w:history="1">
+          <w:hyperlink w:anchor="_Toc147672864" w:history="1">
             <w:r>
               <w:rPr>
                 <w:rStyle w:val="Hyperlink"/>
@@ -859,7 +866,7 @@
                 <w:noProof/>
                 <w:webHidden/>
               </w:rPr>
-              <w:instrText xml:space="preserve"> PAGEREF _Toc147589770 \h </w:instrText>
+              <w:instrText xml:space="preserve"> PAGEREF _Toc147672864 \h </w:instrText>
             </w:r>
             <w:r>
               <w:rPr>
@@ -906,7 +913,7 @@
               <w:lang w:eastAsia="en-GB"/>
             </w:rPr>
           </w:pPr>
-          <w:hyperlink w:anchor="_Toc147589771" w:history="1">
+          <w:hyperlink w:anchor="_Toc147672865" w:history="1">
             <w:r>
               <w:rPr>
                 <w:rStyle w:val="Hyperlink"/>
@@ -933,7 +940,7 @@
                 <w:noProof/>
                 <w:webHidden/>
               </w:rPr>
-              <w:instrText xml:space="preserve"> PAGEREF _Toc147589771 \h </w:instrText>
+              <w:instrText xml:space="preserve"> PAGEREF _Toc147672865 \h </w:instrText>
             </w:r>
             <w:r>
               <w:rPr>
@@ -978,7 +985,7 @@
               <w:lang w:eastAsia="en-GB"/>
             </w:rPr>
           </w:pPr>
-          <w:hyperlink w:anchor="_Toc147589772" w:history="1">
+          <w:hyperlink w:anchor="_Toc147672866" w:history="1">
             <w:r>
               <w:rPr>
                 <w:rStyle w:val="Hyperlink"/>
@@ -1005,7 +1012,7 @@
                 <w:noProof/>
                 <w:webHidden/>
               </w:rPr>
-              <w:instrText xml:space="preserve"> PAGEREF _Toc147589772 \h </w:instrText>
+              <w:instrText xml:space="preserve"> PAGEREF _Toc147672866 \h </w:instrText>
             </w:r>
             <w:r>
               <w:rPr>
@@ -1050,7 +1057,7 @@
               <w:lang w:eastAsia="en-GB"/>
             </w:rPr>
           </w:pPr>
-          <w:hyperlink w:anchor="_Toc147589773" w:history="1">
+          <w:hyperlink w:anchor="_Toc147672867" w:history="1">
             <w:r>
               <w:rPr>
                 <w:rStyle w:val="Hyperlink"/>
@@ -1077,7 +1084,7 @@
                 <w:noProof/>
                 <w:webHidden/>
               </w:rPr>
-              <w:instrText xml:space="preserve"> PAGEREF _Toc147589773 \h </w:instrText>
+              <w:instrText xml:space="preserve"> PAGEREF _Toc147672867 \h </w:instrText>
             </w:r>
             <w:r>
               <w:rPr>
@@ -1122,7 +1129,7 @@
               <w:lang w:eastAsia="en-GB"/>
             </w:rPr>
           </w:pPr>
-          <w:hyperlink w:anchor="_Toc147589774" w:history="1">
+          <w:hyperlink w:anchor="_Toc147672868" w:history="1">
             <w:r>
               <w:rPr>
                 <w:rStyle w:val="Hyperlink"/>
@@ -1149,7 +1156,7 @@
                 <w:noProof/>
                 <w:webHidden/>
               </w:rPr>
-              <w:instrText xml:space="preserve"> PAGEREF _Toc147589774 \h </w:instrText>
+              <w:instrText xml:space="preserve"> PAGEREF _Toc147672868 \h </w:instrText>
             </w:r>
             <w:r>
               <w:rPr>
@@ -1194,7 +1201,7 @@
               <w:lang w:eastAsia="en-GB"/>
             </w:rPr>
           </w:pPr>
-          <w:hyperlink w:anchor="_Toc147589775" w:history="1">
+          <w:hyperlink w:anchor="_Toc147672869" w:history="1">
             <w:r>
               <w:rPr>
                 <w:rStyle w:val="Hyperlink"/>
@@ -1221,7 +1228,7 @@
                 <w:noProof/>
                 <w:webHidden/>
               </w:rPr>
-              <w:instrText xml:space="preserve"> PAGEREF _Toc147589775 \h </w:instrText>
+              <w:instrText xml:space="preserve"> PAGEREF _Toc147672869 \h </w:instrText>
             </w:r>
             <w:r>
               <w:rPr>
@@ -1266,7 +1273,7 @@
               <w:lang w:eastAsia="en-GB"/>
             </w:rPr>
           </w:pPr>
-          <w:hyperlink w:anchor="_Toc147589776" w:history="1">
+          <w:hyperlink w:anchor="_Toc147672870" w:history="1">
             <w:r>
               <w:rPr>
                 <w:rStyle w:val="Hyperlink"/>
@@ -1293,7 +1300,7 @@
                 <w:noProof/>
                 <w:webHidden/>
               </w:rPr>
-              <w:instrText xml:space="preserve"> PAGEREF _Toc147589776 \h </w:instrText>
+              <w:instrText xml:space="preserve"> PAGEREF _Toc147672870 \h </w:instrText>
             </w:r>
             <w:r>
               <w:rPr>
@@ -1338,7 +1345,7 @@
               <w:lang w:eastAsia="en-GB"/>
             </w:rPr>
           </w:pPr>
-          <w:hyperlink w:anchor="_Toc147589777" w:history="1">
+          <w:hyperlink w:anchor="_Toc147672871" w:history="1">
             <w:r>
               <w:rPr>
                 <w:rStyle w:val="Hyperlink"/>
@@ -1365,7 +1372,7 @@
                 <w:noProof/>
                 <w:webHidden/>
               </w:rPr>
-              <w:instrText xml:space="preserve"> PAGEREF _Toc147589777 \h </w:instrText>
+              <w:instrText xml:space="preserve"> PAGEREF _Toc147672871 \h </w:instrText>
             </w:r>
             <w:r>
               <w:rPr>
@@ -1410,7 +1417,7 @@
               <w:lang w:eastAsia="en-GB"/>
             </w:rPr>
           </w:pPr>
-          <w:hyperlink w:anchor="_Toc147589778" w:history="1">
+          <w:hyperlink w:anchor="_Toc147672872" w:history="1">
             <w:r>
               <w:rPr>
                 <w:rStyle w:val="Hyperlink"/>
@@ -1437,7 +1444,7 @@
                 <w:noProof/>
                 <w:webHidden/>
               </w:rPr>
-              <w:instrText xml:space="preserve"> PAGEREF _Toc147589778 \h </w:instrText>
+              <w:instrText xml:space="preserve"> PAGEREF _Toc147672872 \h </w:instrText>
             </w:r>
             <w:r>
               <w:rPr>
@@ -1482,7 +1489,7 @@
               <w:lang w:eastAsia="en-GB"/>
             </w:rPr>
           </w:pPr>
-          <w:hyperlink w:anchor="_Toc147589779" w:history="1">
+          <w:hyperlink w:anchor="_Toc147672873" w:history="1">
             <w:r>
               <w:rPr>
                 <w:rStyle w:val="Hyperlink"/>
@@ -1509,7 +1516,7 @@
                 <w:noProof/>
                 <w:webHidden/>
               </w:rPr>
-              <w:instrText xml:space="preserve"> PAGEREF _Toc147589779 \h </w:instrText>
+              <w:instrText xml:space="preserve"> PAGEREF _Toc147672873 \h </w:instrText>
             </w:r>
             <w:r>
               <w:rPr>
@@ -1556,7 +1563,7 @@
               <w:lang w:eastAsia="en-GB"/>
             </w:rPr>
           </w:pPr>
-          <w:hyperlink w:anchor="_Toc147589780" w:history="1">
+          <w:hyperlink w:anchor="_Toc147672874" w:history="1">
             <w:r>
               <w:rPr>
                 <w:rStyle w:val="Hyperlink"/>
@@ -1583,7 +1590,7 @@
                 <w:noProof/>
                 <w:webHidden/>
               </w:rPr>
-              <w:instrText xml:space="preserve"> PAGEREF _Toc147589780 \h </w:instrText>
+              <w:instrText xml:space="preserve"> PAGEREF _Toc147672874 \h </w:instrText>
             </w:r>
             <w:r>
               <w:rPr>
@@ -1628,7 +1635,7 @@
               <w:lang w:eastAsia="en-GB"/>
             </w:rPr>
           </w:pPr>
-          <w:hyperlink w:anchor="_Toc147589781" w:history="1">
+          <w:hyperlink w:anchor="_Toc147672875" w:history="1">
             <w:r>
               <w:rPr>
                 <w:rStyle w:val="Hyperlink"/>
@@ -1655,7 +1662,7 @@
                 <w:noProof/>
                 <w:webHidden/>
               </w:rPr>
-              <w:instrText xml:space="preserve"> PAGEREF _Toc147589781 \h </w:instrText>
+              <w:instrText xml:space="preserve"> PAGEREF _Toc147672875 \h </w:instrText>
             </w:r>
             <w:r>
               <w:rPr>
@@ -1700,7 +1707,7 @@
               <w:lang w:eastAsia="en-GB"/>
             </w:rPr>
           </w:pPr>
-          <w:hyperlink w:anchor="_Toc147589782" w:history="1">
+          <w:hyperlink w:anchor="_Toc147672876" w:history="1">
             <w:r>
               <w:rPr>
                 <w:rStyle w:val="Hyperlink"/>
@@ -1727,7 +1734,7 @@
                 <w:noProof/>
                 <w:webHidden/>
               </w:rPr>
-              <w:instrText xml:space="preserve"> PAGEREF _Toc147589782 \h </w:instrText>
+              <w:instrText xml:space="preserve"> PAGEREF _Toc147672876 \h </w:instrText>
             </w:r>
             <w:r>
               <w:rPr>
@@ -1772,7 +1779,7 @@
               <w:lang w:eastAsia="en-GB"/>
             </w:rPr>
           </w:pPr>
-          <w:hyperlink w:anchor="_Toc147589783" w:history="1">
+          <w:hyperlink w:anchor="_Toc147672877" w:history="1">
             <w:r>
               <w:rPr>
                 <w:rStyle w:val="Hyperlink"/>
@@ -1799,7 +1806,7 @@
                 <w:noProof/>
                 <w:webHidden/>
               </w:rPr>
-              <w:instrText xml:space="preserve"> PAGEREF _Toc147589783 \h </w:instrText>
+              <w:instrText xml:space="preserve"> PAGEREF _Toc147672877 \h </w:instrText>
             </w:r>
             <w:r>
               <w:rPr>
@@ -1844,7 +1851,7 @@
               <w:lang w:eastAsia="en-GB"/>
             </w:rPr>
           </w:pPr>
-          <w:hyperlink w:anchor="_Toc147589784" w:history="1">
+          <w:hyperlink w:anchor="_Toc147672878" w:history="1">
             <w:r>
               <w:rPr>
                 <w:rStyle w:val="Hyperlink"/>
@@ -1871,7 +1878,7 @@
                 <w:noProof/>
                 <w:webHidden/>
               </w:rPr>
-              <w:instrText xml:space="preserve"> PAGEREF _Toc147589784 \h </w:instrText>
+              <w:instrText xml:space="preserve"> PAGEREF _Toc147672878 \h </w:instrText>
             </w:r>
             <w:r>
               <w:rPr>
@@ -1916,7 +1923,7 @@
               <w:lang w:eastAsia="en-GB"/>
             </w:rPr>
           </w:pPr>
-          <w:hyperlink w:anchor="_Toc147589785" w:history="1">
+          <w:hyperlink w:anchor="_Toc147672879" w:history="1">
             <w:r>
               <w:rPr>
                 <w:rStyle w:val="Hyperlink"/>
@@ -1943,7 +1950,7 @@
                 <w:noProof/>
                 <w:webHidden/>
               </w:rPr>
-              <w:instrText xml:space="preserve"> PAGEREF _Toc147589785 \h </w:instrText>
+              <w:instrText xml:space="preserve"> PAGEREF _Toc147672879 \h </w:instrText>
             </w:r>
             <w:r>
               <w:rPr>
@@ -1990,7 +1997,7 @@
               <w:lang w:eastAsia="en-GB"/>
             </w:rPr>
           </w:pPr>
-          <w:hyperlink w:anchor="_Toc147589786" w:history="1">
+          <w:hyperlink w:anchor="_Toc147672880" w:history="1">
             <w:r>
               <w:rPr>
                 <w:rStyle w:val="Hyperlink"/>
@@ -2017,7 +2024,7 @@
                 <w:noProof/>
                 <w:webHidden/>
               </w:rPr>
-              <w:instrText xml:space="preserve"> PAGEREF _Toc147589786 \h </w:instrText>
+              <w:instrText xml:space="preserve"> PAGEREF _Toc147672880 \h </w:instrText>
             </w:r>
             <w:r>
               <w:rPr>
@@ -2064,7 +2071,7 @@
               <w:lang w:eastAsia="en-GB"/>
             </w:rPr>
           </w:pPr>
-          <w:hyperlink w:anchor="_Toc147589787" w:history="1">
+          <w:hyperlink w:anchor="_Toc147672881" w:history="1">
             <w:r>
               <w:rPr>
                 <w:rStyle w:val="Hyperlink"/>
@@ -2091,7 +2098,7 @@
                 <w:noProof/>
                 <w:webHidden/>
               </w:rPr>
-              <w:instrText xml:space="preserve"> PAGEREF _Toc147589787 \h </w:instrText>
+              <w:instrText xml:space="preserve"> PAGEREF _Toc147672881 \h </w:instrText>
             </w:r>
             <w:r>
               <w:rPr>
@@ -2138,7 +2145,7 @@
               <w:lang w:eastAsia="en-GB"/>
             </w:rPr>
           </w:pPr>
-          <w:hyperlink w:anchor="_Toc147589788" w:history="1">
+          <w:hyperlink w:anchor="_Toc147672882" w:history="1">
             <w:r>
               <w:rPr>
                 <w:rStyle w:val="Hyperlink"/>
@@ -2165,7 +2172,7 @@
                 <w:noProof/>
                 <w:webHidden/>
               </w:rPr>
-              <w:instrText xml:space="preserve"> PAGEREF _Toc147589788 \h </w:instrText>
+              <w:instrText xml:space="preserve"> PAGEREF _Toc147672882 \h </w:instrText>
             </w:r>
             <w:r>
               <w:rPr>
@@ -2210,7 +2217,7 @@
               <w:lang w:eastAsia="en-GB"/>
             </w:rPr>
           </w:pPr>
-          <w:hyperlink w:anchor="_Toc147589789" w:history="1">
+          <w:hyperlink w:anchor="_Toc147672883" w:history="1">
             <w:r>
               <w:rPr>
                 <w:rStyle w:val="Hyperlink"/>
@@ -2237,7 +2244,7 @@
                 <w:noProof/>
                 <w:webHidden/>
               </w:rPr>
-              <w:instrText xml:space="preserve"> PAGEREF _Toc147589789 \h </w:instrText>
+              <w:instrText xml:space="preserve"> PAGEREF _Toc147672883 \h </w:instrText>
             </w:r>
             <w:r>
               <w:rPr>
@@ -2282,7 +2289,7 @@
               <w:lang w:eastAsia="en-GB"/>
             </w:rPr>
           </w:pPr>
-          <w:hyperlink w:anchor="_Toc147589790" w:history="1">
+          <w:hyperlink w:anchor="_Toc147672884" w:history="1">
             <w:r>
               <w:rPr>
                 <w:rStyle w:val="Hyperlink"/>
@@ -2309,7 +2316,7 @@
                 <w:noProof/>
                 <w:webHidden/>
               </w:rPr>
-              <w:instrText xml:space="preserve"> PAGEREF _Toc147589790 \h </w:instrText>
+              <w:instrText xml:space="preserve"> PAGEREF _Toc147672884 \h </w:instrText>
             </w:r>
             <w:r>
               <w:rPr>
@@ -2354,7 +2361,7 @@
               <w:lang w:eastAsia="en-GB"/>
             </w:rPr>
           </w:pPr>
-          <w:hyperlink w:anchor="_Toc147589791" w:history="1">
+          <w:hyperlink w:anchor="_Toc147672885" w:history="1">
             <w:r>
               <w:rPr>
                 <w:rStyle w:val="Hyperlink"/>
@@ -2381,7 +2388,7 @@
                 <w:noProof/>
                 <w:webHidden/>
               </w:rPr>
-              <w:instrText xml:space="preserve"> PAGEREF _Toc147589791 \h </w:instrText>
+              <w:instrText xml:space="preserve"> PAGEREF _Toc147672885 \h </w:instrText>
             </w:r>
             <w:r>
               <w:rPr>
@@ -2426,7 +2433,7 @@
               <w:lang w:eastAsia="en-GB"/>
             </w:rPr>
           </w:pPr>
-          <w:hyperlink w:anchor="_Toc147589792" w:history="1">
+          <w:hyperlink w:anchor="_Toc147672886" w:history="1">
             <w:r>
               <w:rPr>
                 <w:rStyle w:val="Hyperlink"/>
@@ -2453,7 +2460,7 @@
                 <w:noProof/>
                 <w:webHidden/>
               </w:rPr>
-              <w:instrText xml:space="preserve"> PAGEREF _Toc147589792 \h </w:instrText>
+              <w:instrText xml:space="preserve"> PAGEREF _Toc147672886 \h </w:instrText>
             </w:r>
             <w:r>
               <w:rPr>
@@ -2498,7 +2505,7 @@
               <w:lang w:eastAsia="en-GB"/>
             </w:rPr>
           </w:pPr>
-          <w:hyperlink w:anchor="_Toc147589793" w:history="1">
+          <w:hyperlink w:anchor="_Toc147672887" w:history="1">
             <w:r>
               <w:rPr>
                 <w:rStyle w:val="Hyperlink"/>
@@ -2525,7 +2532,7 @@
                 <w:noProof/>
                 <w:webHidden/>
               </w:rPr>
-              <w:instrText xml:space="preserve"> PAGEREF _Toc147589793 \h </w:instrText>
+              <w:instrText xml:space="preserve"> PAGEREF _Toc147672887 \h </w:instrText>
             </w:r>
             <w:r>
               <w:rPr>
@@ -2572,7 +2579,7 @@
               <w:lang w:eastAsia="en-GB"/>
             </w:rPr>
           </w:pPr>
-          <w:hyperlink w:anchor="_Toc147589794" w:history="1">
+          <w:hyperlink w:anchor="_Toc147672888" w:history="1">
             <w:r>
               <w:rPr>
                 <w:rStyle w:val="Hyperlink"/>
@@ -2599,7 +2606,7 @@
                 <w:noProof/>
                 <w:webHidden/>
               </w:rPr>
-              <w:instrText xml:space="preserve"> PAGEREF _Toc147589794 \h </w:instrText>
+              <w:instrText xml:space="preserve"> PAGEREF _Toc147672888 \h </w:instrText>
             </w:r>
             <w:r>
               <w:rPr>
@@ -2646,7 +2653,7 @@
               <w:lang w:eastAsia="en-GB"/>
             </w:rPr>
           </w:pPr>
-          <w:hyperlink w:anchor="_Toc147589795" w:history="1">
+          <w:hyperlink w:anchor="_Toc147672889" w:history="1">
             <w:r>
               <w:rPr>
                 <w:rStyle w:val="Hyperlink"/>
@@ -2673,7 +2680,7 @@
                 <w:noProof/>
                 <w:webHidden/>
               </w:rPr>
-              <w:instrText xml:space="preserve"> PAGEREF _Toc147589795 \h </w:instrText>
+              <w:instrText xml:space="preserve"> PAGEREF _Toc147672889 \h </w:instrText>
             </w:r>
             <w:r>
               <w:rPr>
@@ -2720,7 +2727,7 @@
               <w:lang w:eastAsia="en-GB"/>
             </w:rPr>
           </w:pPr>
-          <w:hyperlink w:anchor="_Toc147589796" w:history="1">
+          <w:hyperlink w:anchor="_Toc147672890" w:history="1">
             <w:r>
               <w:rPr>
                 <w:rStyle w:val="Hyperlink"/>
@@ -2747,7 +2754,7 @@
                 <w:noProof/>
                 <w:webHidden/>
               </w:rPr>
-              <w:instrText xml:space="preserve"> PAGEREF _Toc147589796 \h </w:instrText>
+              <w:instrText xml:space="preserve"> PAGEREF _Toc147672890 \h </w:instrText>
             </w:r>
             <w:r>
               <w:rPr>
@@ -2792,7 +2799,7 @@
               <w:lang w:eastAsia="en-GB"/>
             </w:rPr>
           </w:pPr>
-          <w:hyperlink w:anchor="_Toc147589797" w:history="1">
+          <w:hyperlink w:anchor="_Toc147672891" w:history="1">
             <w:r>
               <w:rPr>
                 <w:rStyle w:val="Hyperlink"/>
@@ -2819,7 +2826,7 @@
                 <w:noProof/>
                 <w:webHidden/>
               </w:rPr>
-              <w:instrText xml:space="preserve"> PAGEREF _Toc147589797 \h </w:instrText>
+              <w:instrText xml:space="preserve"> PAGEREF _Toc147672891 \h </w:instrText>
             </w:r>
             <w:r>
               <w:rPr>
@@ -2864,7 +2871,7 @@
               <w:lang w:eastAsia="en-GB"/>
             </w:rPr>
           </w:pPr>
-          <w:hyperlink w:anchor="_Toc147589798" w:history="1">
+          <w:hyperlink w:anchor="_Toc147672892" w:history="1">
             <w:r>
               <w:rPr>
                 <w:rStyle w:val="Hyperlink"/>
@@ -2891,7 +2898,7 @@
                 <w:noProof/>
                 <w:webHidden/>
               </w:rPr>
-              <w:instrText xml:space="preserve"> PAGEREF _Toc147589798 \h </w:instrText>
+              <w:instrText xml:space="preserve"> PAGEREF _Toc147672892 \h </w:instrText>
             </w:r>
             <w:r>
               <w:rPr>
@@ -2936,7 +2943,7 @@
               <w:lang w:eastAsia="en-GB"/>
             </w:rPr>
           </w:pPr>
-          <w:hyperlink w:anchor="_Toc147589799" w:history="1">
+          <w:hyperlink w:anchor="_Toc147672893" w:history="1">
             <w:r>
               <w:rPr>
                 <w:rStyle w:val="Hyperlink"/>
@@ -2963,7 +2970,7 @@
                 <w:noProof/>
                 <w:webHidden/>
               </w:rPr>
-              <w:instrText xml:space="preserve"> PAGEREF _Toc147589799 \h </w:instrText>
+              <w:instrText xml:space="preserve"> PAGEREF _Toc147672893 \h </w:instrText>
             </w:r>
             <w:r>
               <w:rPr>
@@ -3008,7 +3015,7 @@
               <w:lang w:eastAsia="en-GB"/>
             </w:rPr>
           </w:pPr>
-          <w:hyperlink w:anchor="_Toc147589800" w:history="1">
+          <w:hyperlink w:anchor="_Toc147672894" w:history="1">
             <w:r>
               <w:rPr>
                 <w:rStyle w:val="Hyperlink"/>
@@ -3035,7 +3042,7 @@
                 <w:noProof/>
                 <w:webHidden/>
               </w:rPr>
-              <w:instrText xml:space="preserve"> PAGEREF _Toc147589800 \h </w:instrText>
+              <w:instrText xml:space="preserve"> PAGEREF _Toc147672894 \h </w:instrText>
             </w:r>
             <w:r>
               <w:rPr>
@@ -3082,7 +3089,7 @@
               <w:lang w:eastAsia="en-GB"/>
             </w:rPr>
           </w:pPr>
-          <w:hyperlink w:anchor="_Toc147589801" w:history="1">
+          <w:hyperlink w:anchor="_Toc147672895" w:history="1">
             <w:r>
               <w:rPr>
                 <w:rStyle w:val="Hyperlink"/>
@@ -3109,7 +3116,7 @@
                 <w:noProof/>
                 <w:webHidden/>
               </w:rPr>
-              <w:instrText xml:space="preserve"> PAGEREF _Toc147589801 \h </w:instrText>
+              <w:instrText xml:space="preserve"> PAGEREF _Toc147672895 \h </w:instrText>
             </w:r>
             <w:r>
               <w:rPr>
@@ -3154,7 +3161,7 @@
               <w:lang w:eastAsia="en-GB"/>
             </w:rPr>
           </w:pPr>
-          <w:hyperlink w:anchor="_Toc147589802" w:history="1">
+          <w:hyperlink w:anchor="_Toc147672896" w:history="1">
             <w:r>
               <w:rPr>
                 <w:rStyle w:val="Hyperlink"/>
@@ -3181,7 +3188,7 @@
                 <w:noProof/>
                 <w:webHidden/>
               </w:rPr>
-              <w:instrText xml:space="preserve"> PAGEREF _Toc147589802 \h </w:instrText>
+              <w:instrText xml:space="preserve"> PAGEREF _Toc147672896 \h </w:instrText>
             </w:r>
             <w:r>
               <w:rPr>
@@ -3226,7 +3233,7 @@
               <w:lang w:eastAsia="en-GB"/>
             </w:rPr>
           </w:pPr>
-          <w:hyperlink w:anchor="_Toc147589803" w:history="1">
+          <w:hyperlink w:anchor="_Toc147672897" w:history="1">
             <w:r>
               <w:rPr>
                 <w:rStyle w:val="Hyperlink"/>
@@ -3253,7 +3260,7 @@
                 <w:noProof/>
                 <w:webHidden/>
               </w:rPr>
-              <w:instrText xml:space="preserve"> PAGEREF _Toc147589803 \h </w:instrText>
+              <w:instrText xml:space="preserve"> PAGEREF _Toc147672897 \h </w:instrText>
             </w:r>
             <w:r>
               <w:rPr>
@@ -3298,7 +3305,7 @@
               <w:lang w:eastAsia="en-GB"/>
             </w:rPr>
           </w:pPr>
-          <w:hyperlink w:anchor="_Toc147589804" w:history="1">
+          <w:hyperlink w:anchor="_Toc147672898" w:history="1">
             <w:r>
               <w:rPr>
                 <w:rStyle w:val="Hyperlink"/>
@@ -3325,7 +3332,7 @@
                 <w:noProof/>
                 <w:webHidden/>
               </w:rPr>
-              <w:instrText xml:space="preserve"> PAGEREF _Toc147589804 \h </w:instrText>
+              <w:instrText xml:space="preserve"> PAGEREF _Toc147672898 \h </w:instrText>
             </w:r>
             <w:r>
               <w:rPr>
@@ -3370,7 +3377,7 @@
               <w:lang w:eastAsia="en-GB"/>
             </w:rPr>
           </w:pPr>
-          <w:hyperlink w:anchor="_Toc147589805" w:history="1">
+          <w:hyperlink w:anchor="_Toc147672899" w:history="1">
             <w:r>
               <w:rPr>
                 <w:rStyle w:val="Hyperlink"/>
@@ -3397,7 +3404,7 @@
                 <w:noProof/>
                 <w:webHidden/>
               </w:rPr>
-              <w:instrText xml:space="preserve"> PAGEREF _Toc147589805 \h </w:instrText>
+              <w:instrText xml:space="preserve"> PAGEREF _Toc147672899 \h </w:instrText>
             </w:r>
             <w:r>
               <w:rPr>
@@ -3442,7 +3449,7 @@
               <w:lang w:eastAsia="en-GB"/>
             </w:rPr>
           </w:pPr>
-          <w:hyperlink w:anchor="_Toc147589806" w:history="1">
+          <w:hyperlink w:anchor="_Toc147672900" w:history="1">
             <w:r>
               <w:rPr>
                 <w:rStyle w:val="Hyperlink"/>
@@ -3469,7 +3476,7 @@
                 <w:noProof/>
                 <w:webHidden/>
               </w:rPr>
-              <w:instrText xml:space="preserve"> PAGEREF _Toc147589806 \h </w:instrText>
+              <w:instrText xml:space="preserve"> PAGEREF _Toc147672900 \h </w:instrText>
             </w:r>
             <w:r>
               <w:rPr>
@@ -3516,7 +3523,7 @@
               <w:lang w:eastAsia="en-GB"/>
             </w:rPr>
           </w:pPr>
-          <w:hyperlink w:anchor="_Toc147589807" w:history="1">
+          <w:hyperlink w:anchor="_Toc147672901" w:history="1">
             <w:r>
               <w:rPr>
                 <w:rStyle w:val="Hyperlink"/>
@@ -3543,7 +3550,7 @@
                 <w:noProof/>
                 <w:webHidden/>
               </w:rPr>
-              <w:instrText xml:space="preserve"> PAGEREF _Toc147589807 \h </w:instrText>
+              <w:instrText xml:space="preserve"> PAGEREF _Toc147672901 \h </w:instrText>
             </w:r>
             <w:r>
               <w:rPr>
@@ -3590,7 +3597,7 @@
               <w:lang w:eastAsia="en-GB"/>
             </w:rPr>
           </w:pPr>
-          <w:hyperlink w:anchor="_Toc147589808" w:history="1">
+          <w:hyperlink w:anchor="_Toc147672902" w:history="1">
             <w:r>
               <w:rPr>
                 <w:rStyle w:val="Hyperlink"/>
@@ -3617,7 +3624,7 @@
                 <w:noProof/>
                 <w:webHidden/>
               </w:rPr>
-              <w:instrText xml:space="preserve"> PAGEREF _Toc147589808 \h </w:instrText>
+              <w:instrText xml:space="preserve"> PAGEREF _Toc147672902 \h </w:instrText>
             </w:r>
             <w:r>
               <w:rPr>
@@ -3664,7 +3671,7 @@
               <w:lang w:eastAsia="en-GB"/>
             </w:rPr>
           </w:pPr>
-          <w:hyperlink w:anchor="_Toc147589809" w:history="1">
+          <w:hyperlink w:anchor="_Toc147672903" w:history="1">
             <w:r>
               <w:rPr>
                 <w:rStyle w:val="Hyperlink"/>
@@ -3691,7 +3698,7 @@
                 <w:noProof/>
                 <w:webHidden/>
               </w:rPr>
-              <w:instrText xml:space="preserve"> PAGEREF _Toc147589809 \h </w:instrText>
+              <w:instrText xml:space="preserve"> PAGEREF _Toc147672903 \h </w:instrText>
             </w:r>
             <w:r>
               <w:rPr>
@@ -3738,13 +3745,13 @@
               <w:lang w:eastAsia="en-GB"/>
             </w:rPr>
           </w:pPr>
-          <w:hyperlink w:anchor="_Toc147589810" w:history="1">
+          <w:hyperlink w:anchor="_Toc147672904" w:history="1">
             <w:r>
               <w:rPr>
                 <w:rStyle w:val="Hyperlink"/>
                 <w:noProof/>
               </w:rPr>
-              <w:t>Conclusion</w:t>
+              <w:t>Closing Remarks</w:t>
             </w:r>
             <w:r>
               <w:rPr>
@@ -3765,7 +3772,7 @@
                 <w:noProof/>
                 <w:webHidden/>
               </w:rPr>
-              <w:instrText xml:space="preserve"> PAGEREF _Toc147589810 \h </w:instrText>
+              <w:instrText xml:space="preserve"> PAGEREF _Toc147672904 \h </w:instrText>
             </w:r>
             <w:r>
               <w:rPr>
@@ -3812,7 +3819,7 @@
       <w:pPr>
         <w:pStyle w:val="Heading1"/>
       </w:pPr>
-      <w:bookmarkStart w:id="1" w:name="_Toc147589769"/>
+      <w:bookmarkStart w:id="1" w:name="_Toc147672863"/>
       <w:r>
         <w:lastRenderedPageBreak/>
         <w:t>Introduction</w:t>
@@ -4269,7 +4276,7 @@
       <w:pPr>
         <w:pStyle w:val="Heading1"/>
       </w:pPr>
-      <w:bookmarkStart w:id="2" w:name="_Toc147589770"/>
+      <w:bookmarkStart w:id="2" w:name="_Toc147672864"/>
       <w:r>
         <w:lastRenderedPageBreak/>
         <w:t>Features and Benefits</w:t>
@@ -4280,7 +4287,7 @@
       <w:pPr>
         <w:pStyle w:val="Heading2"/>
       </w:pPr>
-      <w:bookmarkStart w:id="3" w:name="_Toc147589771"/>
+      <w:bookmarkStart w:id="3" w:name="_Toc147672865"/>
       <w:r>
         <w:t>Features:</w:t>
       </w:r>
@@ -4290,7 +4297,7 @@
       <w:pPr>
         <w:pStyle w:val="Heading3"/>
       </w:pPr>
-      <w:bookmarkStart w:id="4" w:name="_Toc147589772"/>
+      <w:bookmarkStart w:id="4" w:name="_Toc147672866"/>
       <w:r>
         <w:t>Intuitive Dashboard</w:t>
       </w:r>
@@ -4454,7 +4461,7 @@
       <w:pPr>
         <w:pStyle w:val="Heading3"/>
       </w:pPr>
-      <w:bookmarkStart w:id="5" w:name="_Toc147589773"/>
+      <w:bookmarkStart w:id="5" w:name="_Toc147672867"/>
       <w:r>
         <w:t>Flexible Date Range Selection</w:t>
       </w:r>
@@ -4576,7 +4583,7 @@
       <w:pPr>
         <w:pStyle w:val="Heading3"/>
       </w:pPr>
-      <w:bookmarkStart w:id="6" w:name="_Toc147589774"/>
+      <w:bookmarkStart w:id="6" w:name="_Toc147672868"/>
       <w:r>
         <w:t>Keyword Search</w:t>
       </w:r>
@@ -4624,7 +4631,7 @@
       <w:pPr>
         <w:pStyle w:val="Heading3"/>
       </w:pPr>
-      <w:bookmarkStart w:id="7" w:name="_Toc147589775"/>
+      <w:bookmarkStart w:id="7" w:name="_Toc147672869"/>
       <w:r>
         <w:t>Animal Analysis</w:t>
       </w:r>
@@ -4690,7 +4697,7 @@
       <w:pPr>
         <w:pStyle w:val="Heading3"/>
       </w:pPr>
-      <w:bookmarkStart w:id="8" w:name="_Toc147589776"/>
+      <w:bookmarkStart w:id="8" w:name="_Toc147672870"/>
       <w:r>
         <w:t>Violation Distribution</w:t>
       </w:r>
@@ -4789,7 +4796,7 @@
       <w:pPr>
         <w:pStyle w:val="Heading3"/>
       </w:pPr>
-      <w:bookmarkStart w:id="9" w:name="_Toc147589777"/>
+      <w:bookmarkStart w:id="9" w:name="_Toc147672871"/>
       <w:r>
         <w:t>Responsive Design</w:t>
       </w:r>
@@ -4838,7 +4845,7 @@
       <w:pPr>
         <w:pStyle w:val="Heading3"/>
       </w:pPr>
-      <w:bookmarkStart w:id="10" w:name="_Toc147589778"/>
+      <w:bookmarkStart w:id="10" w:name="_Toc147672872"/>
       <w:r>
         <w:t>Security Measures</w:t>
       </w:r>
@@ -4902,7 +4909,7 @@
       <w:pPr>
         <w:pStyle w:val="Heading3"/>
       </w:pPr>
-      <w:bookmarkStart w:id="11" w:name="_Toc147589779"/>
+      <w:bookmarkStart w:id="11" w:name="_Toc147672873"/>
       <w:r>
         <w:t>Scalability</w:t>
       </w:r>
@@ -4950,7 +4957,7 @@
       <w:pPr>
         <w:pStyle w:val="Heading2"/>
       </w:pPr>
-      <w:bookmarkStart w:id="12" w:name="_Toc147589780"/>
+      <w:bookmarkStart w:id="12" w:name="_Toc147672874"/>
       <w:r>
         <w:t>Benefits:</w:t>
       </w:r>
@@ -4960,7 +4967,7 @@
       <w:pPr>
         <w:pStyle w:val="Heading3"/>
       </w:pPr>
-      <w:bookmarkStart w:id="13" w:name="_Toc147589781"/>
+      <w:bookmarkStart w:id="13" w:name="_Toc147672875"/>
       <w:r>
         <w:t>Simplifies Data Access and Analysis</w:t>
       </w:r>
@@ -5003,7 +5010,7 @@
       <w:pPr>
         <w:pStyle w:val="Heading3"/>
       </w:pPr>
-      <w:bookmarkStart w:id="14" w:name="_Toc147589782"/>
+      <w:bookmarkStart w:id="14" w:name="_Toc147672876"/>
       <w:r>
         <w:t>Enables Data-Driven Decision-Making</w:t>
       </w:r>
@@ -5062,7 +5069,7 @@
       <w:pPr>
         <w:pStyle w:val="Heading3"/>
       </w:pPr>
-      <w:bookmarkStart w:id="15" w:name="_Toc147589783"/>
+      <w:bookmarkStart w:id="15" w:name="_Toc147672877"/>
       <w:r>
         <w:t>Provides Clear Visuali</w:t>
       </w:r>
@@ -5143,7 +5150,7 @@
       <w:pPr>
         <w:pStyle w:val="Heading3"/>
       </w:pPr>
-      <w:bookmarkStart w:id="16" w:name="_Toc147589784"/>
+      <w:bookmarkStart w:id="16" w:name="_Toc147672878"/>
       <w:r>
         <w:t>Allows for Quick Switching Between Views</w:t>
       </w:r>
@@ -5186,7 +5193,7 @@
       <w:pPr>
         <w:pStyle w:val="Heading3"/>
       </w:pPr>
-      <w:bookmarkStart w:id="17" w:name="_Toc147589785"/>
+      <w:bookmarkStart w:id="17" w:name="_Toc147672879"/>
       <w:r>
         <w:t>Streamlines the Analysis of Vast Datasets</w:t>
       </w:r>
@@ -5251,9 +5258,15 @@
     <w:p>
       <w:pPr>
         <w:pStyle w:val="Heading1"/>
-      </w:pPr>
-      <w:bookmarkStart w:id="18" w:name="_Toc147589786"/>
-      <w:r>
+        <w:rPr>
+          <w:color w:val="FF0000"/>
+        </w:rPr>
+      </w:pPr>
+      <w:bookmarkStart w:id="18" w:name="_Toc147672880"/>
+      <w:r>
+        <w:rPr>
+          <w:color w:val="FF0000"/>
+        </w:rPr>
         <w:lastRenderedPageBreak/>
         <w:t>Installation and Setup</w:t>
       </w:r>
@@ -5263,13 +5276,15 @@
       <w:pPr>
         <w:spacing w:before="240"/>
         <w:rPr>
-          <w:sz w:val="20"/>
-          <w:szCs w:val="20"/>
-          <w:lang w:eastAsia="en-GB"/>
-        </w:rPr>
-      </w:pPr>
-      <w:r>
-        <w:rPr>
+          <w:color w:val="FF0000"/>
+          <w:sz w:val="20"/>
+          <w:szCs w:val="20"/>
+          <w:lang w:eastAsia="en-GB"/>
+        </w:rPr>
+      </w:pPr>
+      <w:r>
+        <w:rPr>
+          <w:color w:val="FF0000"/>
           <w:sz w:val="20"/>
           <w:szCs w:val="20"/>
           <w:lang w:eastAsia="en-GB"/>
@@ -5278,6 +5293,7 @@
       </w:r>
       <w:r>
         <w:rPr>
+          <w:color w:val="FF0000"/>
           <w:sz w:val="20"/>
           <w:szCs w:val="20"/>
           <w:lang w:eastAsia="en-GB"/>
@@ -5286,6 +5302,7 @@
       </w:r>
       <w:r>
         <w:rPr>
+          <w:color w:val="FF0000"/>
           <w:sz w:val="20"/>
           <w:szCs w:val="20"/>
           <w:lang w:eastAsia="en-GB"/>
@@ -5294,6 +5311,7 @@
       </w:r>
       <w:r>
         <w:rPr>
+          <w:color w:val="FF0000"/>
           <w:sz w:val="20"/>
           <w:szCs w:val="20"/>
           <w:lang w:eastAsia="en-GB"/>
@@ -5302,6 +5320,7 @@
       </w:r>
       <w:r>
         <w:rPr>
+          <w:color w:val="FF0000"/>
           <w:sz w:val="20"/>
           <w:szCs w:val="20"/>
           <w:lang w:eastAsia="en-GB"/>
@@ -5312,9 +5331,15 @@
     <w:p>
       <w:pPr>
         <w:pStyle w:val="Heading2"/>
-      </w:pPr>
-      <w:bookmarkStart w:id="19" w:name="_Toc147589787"/>
-      <w:r>
+        <w:rPr>
+          <w:color w:val="FF0000"/>
+        </w:rPr>
+      </w:pPr>
+      <w:bookmarkStart w:id="19" w:name="_Toc147672881"/>
+      <w:r>
+        <w:rPr>
+          <w:color w:val="FF0000"/>
+        </w:rPr>
         <w:t>Prerequisites</w:t>
       </w:r>
       <w:bookmarkEnd w:id="19"/>
@@ -5322,13 +5347,15 @@
     <w:p>
       <w:pPr>
         <w:rPr>
-          <w:sz w:val="20"/>
-          <w:szCs w:val="20"/>
-          <w:lang w:eastAsia="en-GB"/>
-        </w:rPr>
-      </w:pPr>
-      <w:r>
-        <w:rPr>
+          <w:color w:val="FF0000"/>
+          <w:sz w:val="20"/>
+          <w:szCs w:val="20"/>
+          <w:lang w:eastAsia="en-GB"/>
+        </w:rPr>
+      </w:pPr>
+      <w:r>
+        <w:rPr>
+          <w:color w:val="FF0000"/>
           <w:sz w:val="20"/>
           <w:szCs w:val="20"/>
           <w:lang w:eastAsia="en-GB"/>
@@ -5345,6 +5372,7 @@
         </w:numPr>
         <w:spacing w:before="240"/>
         <w:rPr>
+          <w:color w:val="FF0000"/>
           <w:sz w:val="20"/>
           <w:szCs w:val="20"/>
           <w:lang w:eastAsia="en-GB"/>
@@ -5354,6 +5382,7 @@
         <w:rPr>
           <w:b/>
           <w:bCs/>
+          <w:color w:val="FF0000"/>
           <w:sz w:val="20"/>
           <w:szCs w:val="20"/>
           <w:lang w:eastAsia="en-GB"/>
@@ -5362,6 +5391,7 @@
       </w:r>
       <w:r>
         <w:rPr>
+          <w:color w:val="FF0000"/>
           <w:sz w:val="20"/>
           <w:szCs w:val="20"/>
           <w:lang w:eastAsia="en-GB"/>
@@ -5378,6 +5408,7 @@
         </w:numPr>
         <w:spacing w:before="240"/>
         <w:rPr>
+          <w:color w:val="FF0000"/>
           <w:sz w:val="20"/>
           <w:szCs w:val="20"/>
           <w:lang w:eastAsia="en-GB"/>
@@ -5387,6 +5418,7 @@
         <w:rPr>
           <w:b/>
           <w:bCs/>
+          <w:color w:val="FF0000"/>
           <w:sz w:val="20"/>
           <w:szCs w:val="20"/>
           <w:lang w:eastAsia="en-GB"/>
@@ -5395,6 +5427,7 @@
       </w:r>
       <w:r>
         <w:rPr>
+          <w:color w:val="FF0000"/>
           <w:sz w:val="20"/>
           <w:szCs w:val="20"/>
           <w:lang w:eastAsia="en-GB"/>
@@ -5411,6 +5444,7 @@
         </w:numPr>
         <w:spacing w:before="240"/>
         <w:rPr>
+          <w:color w:val="FF0000"/>
           <w:sz w:val="20"/>
           <w:szCs w:val="20"/>
           <w:lang w:eastAsia="en-GB"/>
@@ -5420,6 +5454,7 @@
         <w:rPr>
           <w:b/>
           <w:bCs/>
+          <w:color w:val="FF0000"/>
           <w:sz w:val="20"/>
           <w:szCs w:val="20"/>
           <w:lang w:eastAsia="en-GB"/>
@@ -5428,6 +5463,7 @@
       </w:r>
       <w:r>
         <w:rPr>
+          <w:color w:val="FF0000"/>
           <w:sz w:val="20"/>
           <w:szCs w:val="20"/>
           <w:lang w:eastAsia="en-GB"/>
@@ -5438,9 +5474,15 @@
     <w:p>
       <w:pPr>
         <w:pStyle w:val="Heading2"/>
-      </w:pPr>
-      <w:bookmarkStart w:id="20" w:name="_Toc147589788"/>
-      <w:r>
+        <w:rPr>
+          <w:color w:val="FF0000"/>
+        </w:rPr>
+      </w:pPr>
+      <w:bookmarkStart w:id="20" w:name="_Toc147672882"/>
+      <w:r>
+        <w:rPr>
+          <w:color w:val="FF0000"/>
+        </w:rPr>
         <w:t>Installation Steps</w:t>
       </w:r>
       <w:bookmarkEnd w:id="20"/>
@@ -5448,13 +5490,15 @@
     <w:p>
       <w:pPr>
         <w:rPr>
-          <w:sz w:val="20"/>
-          <w:szCs w:val="20"/>
-          <w:lang w:eastAsia="en-GB"/>
-        </w:rPr>
-      </w:pPr>
-      <w:r>
-        <w:rPr>
+          <w:color w:val="FF0000"/>
+          <w:sz w:val="20"/>
+          <w:szCs w:val="20"/>
+          <w:lang w:eastAsia="en-GB"/>
+        </w:rPr>
+      </w:pPr>
+      <w:r>
+        <w:rPr>
+          <w:color w:val="FF0000"/>
           <w:sz w:val="20"/>
           <w:szCs w:val="20"/>
           <w:lang w:eastAsia="en-GB"/>
@@ -5465,9 +5509,15 @@
     <w:p>
       <w:pPr>
         <w:pStyle w:val="Heading3"/>
-      </w:pPr>
-      <w:bookmarkStart w:id="21" w:name="_Toc147589789"/>
-      <w:r>
+        <w:rPr>
+          <w:color w:val="FF0000"/>
+        </w:rPr>
+      </w:pPr>
+      <w:bookmarkStart w:id="21" w:name="_Toc147672883"/>
+      <w:r>
+        <w:rPr>
+          <w:color w:val="FF0000"/>
+        </w:rPr>
         <w:t>Step 1: Clone the DAVT Repository (Optional)</w:t>
       </w:r>
       <w:bookmarkEnd w:id="21"/>
@@ -5475,13 +5525,15 @@
     <w:p>
       <w:pPr>
         <w:rPr>
-          <w:sz w:val="20"/>
-          <w:szCs w:val="20"/>
-          <w:lang w:eastAsia="en-GB"/>
-        </w:rPr>
-      </w:pPr>
-      <w:r>
-        <w:rPr>
+          <w:color w:val="FF0000"/>
+          <w:sz w:val="20"/>
+          <w:szCs w:val="20"/>
+          <w:lang w:eastAsia="en-GB"/>
+        </w:rPr>
+      </w:pPr>
+      <w:r>
+        <w:rPr>
+          <w:color w:val="FF0000"/>
           <w:sz w:val="20"/>
           <w:szCs w:val="20"/>
           <w:lang w:eastAsia="en-GB"/>
@@ -5490,6 +5542,7 @@
       </w:r>
       <w:r>
         <w:rPr>
+          <w:color w:val="FF0000"/>
           <w:sz w:val="20"/>
           <w:szCs w:val="20"/>
           <w:lang w:eastAsia="en-GB"/>
@@ -5498,6 +5551,7 @@
       </w:r>
       <w:r>
         <w:rPr>
+          <w:color w:val="FF0000"/>
           <w:sz w:val="20"/>
           <w:szCs w:val="20"/>
           <w:lang w:eastAsia="en-GB"/>
@@ -5531,13 +5585,15 @@
       <w:pPr>
         <w:spacing w:before="240"/>
         <w:rPr>
-          <w:sz w:val="20"/>
-          <w:szCs w:val="20"/>
-          <w:lang w:eastAsia="en-GB"/>
-        </w:rPr>
-      </w:pPr>
-      <w:r>
-        <w:rPr>
+          <w:color w:val="FF0000"/>
+          <w:sz w:val="20"/>
+          <w:szCs w:val="20"/>
+          <w:lang w:eastAsia="en-GB"/>
+        </w:rPr>
+      </w:pPr>
+      <w:r>
+        <w:rPr>
+          <w:color w:val="FF0000"/>
           <w:sz w:val="20"/>
           <w:szCs w:val="20"/>
           <w:lang w:eastAsia="en-GB"/>
@@ -5548,9 +5604,15 @@
     <w:p>
       <w:pPr>
         <w:pStyle w:val="Heading3"/>
-      </w:pPr>
-      <w:bookmarkStart w:id="22" w:name="_Toc147589790"/>
-      <w:r>
+        <w:rPr>
+          <w:color w:val="FF0000"/>
+        </w:rPr>
+      </w:pPr>
+      <w:bookmarkStart w:id="22" w:name="_Toc147672884"/>
+      <w:r>
+        <w:rPr>
+          <w:color w:val="FF0000"/>
+        </w:rPr>
         <w:t>Step 2: Create a Virtual Environment (Optional but Recommended)</w:t>
       </w:r>
       <w:bookmarkEnd w:id="22"/>
@@ -5558,13 +5620,15 @@
     <w:p>
       <w:pPr>
         <w:rPr>
-          <w:sz w:val="20"/>
-          <w:szCs w:val="20"/>
-          <w:lang w:eastAsia="en-GB"/>
-        </w:rPr>
-      </w:pPr>
-      <w:r>
-        <w:rPr>
+          <w:color w:val="FF0000"/>
+          <w:sz w:val="20"/>
+          <w:szCs w:val="20"/>
+          <w:lang w:eastAsia="en-GB"/>
+        </w:rPr>
+      </w:pPr>
+      <w:r>
+        <w:rPr>
+          <w:color w:val="FF0000"/>
           <w:sz w:val="20"/>
           <w:szCs w:val="20"/>
           <w:lang w:eastAsia="en-GB"/>
@@ -5575,8 +5639,14 @@
     <w:p>
       <w:pPr>
         <w:pStyle w:val="Heading4"/>
-      </w:pPr>
-      <w:r>
+        <w:rPr>
+          <w:color w:val="FF0000"/>
+        </w:rPr>
+      </w:pPr>
+      <w:r>
+        <w:rPr>
+          <w:color w:val="FF0000"/>
+        </w:rPr>
         <w:t>Windows</w:t>
       </w:r>
     </w:p>
@@ -5605,8 +5675,14 @@
     <w:p>
       <w:pPr>
         <w:pStyle w:val="Heading4"/>
-      </w:pPr>
-      <w:r>
+        <w:rPr>
+          <w:color w:val="FF0000"/>
+        </w:rPr>
+      </w:pPr>
+      <w:r>
+        <w:rPr>
+          <w:color w:val="FF0000"/>
+        </w:rPr>
         <w:t>MacOS and Linux</w:t>
       </w:r>
     </w:p>
@@ -5636,13 +5712,15 @@
       <w:pPr>
         <w:spacing w:before="240"/>
         <w:rPr>
-          <w:sz w:val="20"/>
-          <w:szCs w:val="20"/>
-          <w:lang w:eastAsia="en-GB"/>
-        </w:rPr>
-      </w:pPr>
-      <w:r>
-        <w:rPr>
+          <w:color w:val="FF0000"/>
+          <w:sz w:val="20"/>
+          <w:szCs w:val="20"/>
+          <w:lang w:eastAsia="en-GB"/>
+        </w:rPr>
+      </w:pPr>
+      <w:r>
+        <w:rPr>
+          <w:color w:val="FF0000"/>
           <w:sz w:val="20"/>
           <w:szCs w:val="20"/>
           <w:lang w:eastAsia="en-GB"/>
@@ -5653,9 +5731,15 @@
     <w:p>
       <w:pPr>
         <w:pStyle w:val="Heading3"/>
-      </w:pPr>
-      <w:bookmarkStart w:id="23" w:name="_Toc147589791"/>
-      <w:r>
+        <w:rPr>
+          <w:color w:val="FF0000"/>
+        </w:rPr>
+      </w:pPr>
+      <w:bookmarkStart w:id="23" w:name="_Toc147672885"/>
+      <w:r>
+        <w:rPr>
+          <w:color w:val="FF0000"/>
+        </w:rPr>
         <w:t>Step 3: Activate the Virtual Environment</w:t>
       </w:r>
       <w:bookmarkEnd w:id="23"/>
@@ -5663,13 +5747,15 @@
     <w:p>
       <w:pPr>
         <w:rPr>
-          <w:sz w:val="20"/>
-          <w:szCs w:val="20"/>
-          <w:lang w:eastAsia="en-GB"/>
-        </w:rPr>
-      </w:pPr>
-      <w:r>
-        <w:rPr>
+          <w:color w:val="FF0000"/>
+          <w:sz w:val="20"/>
+          <w:szCs w:val="20"/>
+          <w:lang w:eastAsia="en-GB"/>
+        </w:rPr>
+      </w:pPr>
+      <w:r>
+        <w:rPr>
+          <w:color w:val="FF0000"/>
           <w:sz w:val="20"/>
           <w:szCs w:val="20"/>
           <w:lang w:eastAsia="en-GB"/>
@@ -5680,8 +5766,14 @@
     <w:p>
       <w:pPr>
         <w:pStyle w:val="Heading4"/>
-      </w:pPr>
-      <w:r>
+        <w:rPr>
+          <w:color w:val="FF0000"/>
+        </w:rPr>
+      </w:pPr>
+      <w:r>
+        <w:rPr>
+          <w:color w:val="FF0000"/>
+        </w:rPr>
         <w:lastRenderedPageBreak/>
         <w:t>Windows:</w:t>
       </w:r>
@@ -5711,8 +5803,14 @@
     <w:p>
       <w:pPr>
         <w:pStyle w:val="Heading4"/>
-      </w:pPr>
-      <w:r>
+        <w:rPr>
+          <w:color w:val="FF0000"/>
+        </w:rPr>
+      </w:pPr>
+      <w:r>
+        <w:rPr>
+          <w:color w:val="FF0000"/>
+        </w:rPr>
         <w:t>MacOS and Linux:</w:t>
       </w:r>
     </w:p>
@@ -5754,13 +5852,15 @@
       <w:pPr>
         <w:spacing w:before="240"/>
         <w:rPr>
-          <w:sz w:val="20"/>
-          <w:szCs w:val="20"/>
-          <w:lang w:eastAsia="en-GB"/>
-        </w:rPr>
-      </w:pPr>
-      <w:r>
-        <w:rPr>
+          <w:color w:val="FF0000"/>
+          <w:sz w:val="20"/>
+          <w:szCs w:val="20"/>
+          <w:lang w:eastAsia="en-GB"/>
+        </w:rPr>
+      </w:pPr>
+      <w:r>
+        <w:rPr>
+          <w:color w:val="FF0000"/>
           <w:sz w:val="20"/>
           <w:szCs w:val="20"/>
           <w:lang w:eastAsia="en-GB"/>
@@ -5772,29 +5872,32 @@
       <w:pPr>
         <w:pStyle w:val="Heading3"/>
         <w:rPr>
-          <w:sz w:val="20"/>
-          <w:szCs w:val="20"/>
-        </w:rPr>
-      </w:pPr>
-      <w:bookmarkStart w:id="24" w:name="_Toc147589792"/>
-      <w:r>
-        <w:t>Step 4: Install Dependencie</w:t>
-      </w:r>
-      <w:r>
-        <w:t>s</w:t>
+          <w:color w:val="FF0000"/>
+          <w:sz w:val="20"/>
+          <w:szCs w:val="20"/>
+        </w:rPr>
+      </w:pPr>
+      <w:bookmarkStart w:id="24" w:name="_Toc147672886"/>
+      <w:r>
+        <w:rPr>
+          <w:color w:val="FF0000"/>
+        </w:rPr>
+        <w:t>Step 4: Install Dependencies</w:t>
       </w:r>
       <w:bookmarkEnd w:id="24"/>
     </w:p>
     <w:p>
       <w:pPr>
         <w:rPr>
-          <w:sz w:val="20"/>
-          <w:szCs w:val="20"/>
-          <w:lang w:eastAsia="en-GB"/>
-        </w:rPr>
-      </w:pPr>
-      <w:r>
-        <w:rPr>
+          <w:color w:val="FF0000"/>
+          <w:sz w:val="20"/>
+          <w:szCs w:val="20"/>
+          <w:lang w:eastAsia="en-GB"/>
+        </w:rPr>
+      </w:pPr>
+      <w:r>
+        <w:rPr>
+          <w:color w:val="FF0000"/>
           <w:sz w:val="20"/>
           <w:szCs w:val="20"/>
           <w:lang w:eastAsia="en-GB"/>
@@ -5840,13 +5943,15 @@
       <w:pPr>
         <w:spacing w:before="240"/>
         <w:rPr>
-          <w:sz w:val="20"/>
-          <w:szCs w:val="20"/>
-          <w:lang w:eastAsia="en-GB"/>
-        </w:rPr>
-      </w:pPr>
-      <w:r>
-        <w:rPr>
+          <w:color w:val="FF0000"/>
+          <w:sz w:val="20"/>
+          <w:szCs w:val="20"/>
+          <w:lang w:eastAsia="en-GB"/>
+        </w:rPr>
+      </w:pPr>
+      <w:r>
+        <w:rPr>
+          <w:color w:val="FF0000"/>
           <w:sz w:val="20"/>
           <w:szCs w:val="20"/>
           <w:lang w:eastAsia="en-GB"/>
@@ -5857,9 +5962,15 @@
     <w:p>
       <w:pPr>
         <w:pStyle w:val="Heading3"/>
-      </w:pPr>
-      <w:bookmarkStart w:id="25" w:name="_Toc147589793"/>
-      <w:r>
+        <w:rPr>
+          <w:color w:val="FF0000"/>
+        </w:rPr>
+      </w:pPr>
+      <w:bookmarkStart w:id="25" w:name="_Toc147672887"/>
+      <w:r>
+        <w:rPr>
+          <w:color w:val="FF0000"/>
+        </w:rPr>
         <w:t>Step 5: Run DAVT</w:t>
       </w:r>
       <w:bookmarkEnd w:id="25"/>
@@ -5867,13 +5978,15 @@
     <w:p>
       <w:pPr>
         <w:rPr>
-          <w:sz w:val="20"/>
-          <w:szCs w:val="20"/>
-          <w:lang w:eastAsia="en-GB"/>
-        </w:rPr>
-      </w:pPr>
-      <w:r>
-        <w:rPr>
+          <w:color w:val="FF0000"/>
+          <w:sz w:val="20"/>
+          <w:szCs w:val="20"/>
+          <w:lang w:eastAsia="en-GB"/>
+        </w:rPr>
+      </w:pPr>
+      <w:r>
+        <w:rPr>
+          <w:color w:val="FF0000"/>
           <w:sz w:val="20"/>
           <w:szCs w:val="20"/>
           <w:lang w:eastAsia="en-GB"/>
@@ -5907,13 +6020,15 @@
       <w:pPr>
         <w:spacing w:before="240"/>
         <w:rPr>
-          <w:sz w:val="20"/>
-          <w:szCs w:val="20"/>
-          <w:lang w:eastAsia="en-GB"/>
-        </w:rPr>
-      </w:pPr>
-      <w:r>
-        <w:rPr>
+          <w:color w:val="FF0000"/>
+          <w:sz w:val="20"/>
+          <w:szCs w:val="20"/>
+          <w:lang w:eastAsia="en-GB"/>
+        </w:rPr>
+      </w:pPr>
+      <w:r>
+        <w:rPr>
+          <w:color w:val="FF0000"/>
           <w:sz w:val="20"/>
           <w:szCs w:val="20"/>
           <w:lang w:eastAsia="en-GB"/>
@@ -5922,6 +6037,7 @@
       </w:r>
       <w:r>
         <w:rPr>
+          <w:color w:val="FF0000"/>
           <w:sz w:val="20"/>
           <w:szCs w:val="20"/>
           <w:lang w:eastAsia="en-GB"/>
@@ -5930,6 +6046,7 @@
       </w:r>
       <w:r>
         <w:rPr>
+          <w:color w:val="FF0000"/>
           <w:sz w:val="20"/>
           <w:szCs w:val="20"/>
           <w:lang w:eastAsia="en-GB"/>
@@ -5940,9 +6057,15 @@
     <w:p>
       <w:pPr>
         <w:pStyle w:val="Heading2"/>
-      </w:pPr>
-      <w:bookmarkStart w:id="26" w:name="_Toc147589794"/>
-      <w:r>
+        <w:rPr>
+          <w:color w:val="FF0000"/>
+        </w:rPr>
+      </w:pPr>
+      <w:bookmarkStart w:id="26" w:name="_Toc147672888"/>
+      <w:r>
+        <w:rPr>
+          <w:color w:val="FF0000"/>
+        </w:rPr>
         <w:t>Initial Configuration</w:t>
       </w:r>
       <w:bookmarkEnd w:id="26"/>
@@ -5950,13 +6073,15 @@
     <w:p>
       <w:pPr>
         <w:rPr>
-          <w:sz w:val="20"/>
-          <w:szCs w:val="20"/>
-          <w:lang w:eastAsia="en-GB"/>
-        </w:rPr>
-      </w:pPr>
-      <w:r>
-        <w:rPr>
+          <w:color w:val="FF0000"/>
+          <w:sz w:val="20"/>
+          <w:szCs w:val="20"/>
+          <w:lang w:eastAsia="en-GB"/>
+        </w:rPr>
+      </w:pPr>
+      <w:r>
+        <w:rPr>
+          <w:color w:val="FF0000"/>
           <w:sz w:val="20"/>
           <w:szCs w:val="20"/>
           <w:lang w:eastAsia="en-GB"/>
@@ -5967,8 +6092,14 @@
     <w:p>
       <w:pPr>
         <w:pStyle w:val="Heading4"/>
-      </w:pPr>
-      <w:r>
+        <w:rPr>
+          <w:color w:val="FF0000"/>
+        </w:rPr>
+      </w:pPr>
+      <w:r>
+        <w:rPr>
+          <w:color w:val="FF0000"/>
+        </w:rPr>
         <w:t>Database Configuration:</w:t>
       </w:r>
     </w:p>
@@ -5976,13 +6107,15 @@
       <w:pPr>
         <w:spacing w:before="240"/>
         <w:rPr>
-          <w:sz w:val="20"/>
-          <w:szCs w:val="20"/>
-          <w:lang w:eastAsia="en-GB"/>
-        </w:rPr>
-      </w:pPr>
-      <w:r>
-        <w:rPr>
+          <w:color w:val="FF0000"/>
+          <w:sz w:val="20"/>
+          <w:szCs w:val="20"/>
+          <w:lang w:eastAsia="en-GB"/>
+        </w:rPr>
+      </w:pPr>
+      <w:r>
+        <w:rPr>
+          <w:color w:val="FF0000"/>
           <w:sz w:val="20"/>
           <w:szCs w:val="20"/>
           <w:lang w:eastAsia="en-GB"/>
@@ -5993,8 +6126,14 @@
     <w:p>
       <w:pPr>
         <w:pStyle w:val="Heading4"/>
-      </w:pPr>
-      <w:r>
+        <w:rPr>
+          <w:color w:val="FF0000"/>
+        </w:rPr>
+      </w:pPr>
+      <w:r>
+        <w:rPr>
+          <w:color w:val="FF0000"/>
+        </w:rPr>
         <w:t>User Registration (if applicable):</w:t>
       </w:r>
     </w:p>
@@ -6021,8 +6160,14 @@
     <w:p>
       <w:pPr>
         <w:pStyle w:val="Heading4"/>
-      </w:pPr>
-      <w:r>
+        <w:rPr>
+          <w:color w:val="FF0000"/>
+        </w:rPr>
+      </w:pPr>
+      <w:r>
+        <w:rPr>
+          <w:color w:val="FF0000"/>
+        </w:rPr>
         <w:t>Data Import (if applicable):</w:t>
       </w:r>
     </w:p>
@@ -6030,13 +6175,15 @@
       <w:pPr>
         <w:spacing w:before="240"/>
         <w:rPr>
-          <w:sz w:val="20"/>
-          <w:szCs w:val="20"/>
-          <w:lang w:eastAsia="en-GB"/>
-        </w:rPr>
-      </w:pPr>
-      <w:r>
-        <w:rPr>
+          <w:color w:val="FF0000"/>
+          <w:sz w:val="20"/>
+          <w:szCs w:val="20"/>
+          <w:lang w:eastAsia="en-GB"/>
+        </w:rPr>
+      </w:pPr>
+      <w:r>
+        <w:rPr>
+          <w:color w:val="FF0000"/>
           <w:sz w:val="20"/>
           <w:szCs w:val="20"/>
           <w:lang w:eastAsia="en-GB"/>
@@ -6057,6 +6204,7 @@
       </w:pPr>
       <w:r>
         <w:rPr>
+          <w:color w:val="FF0000"/>
           <w:sz w:val="20"/>
           <w:szCs w:val="20"/>
           <w:lang w:eastAsia="en-GB"/>
@@ -6065,6 +6213,7 @@
       </w:r>
       <w:r>
         <w:rPr>
+          <w:color w:val="FF0000"/>
           <w:sz w:val="20"/>
           <w:szCs w:val="20"/>
           <w:lang w:eastAsia="en-GB"/>
@@ -6073,6 +6222,7 @@
       </w:r>
       <w:r>
         <w:rPr>
+          <w:color w:val="FF0000"/>
           <w:sz w:val="20"/>
           <w:szCs w:val="20"/>
           <w:lang w:eastAsia="en-GB"/>
@@ -6081,6 +6231,7 @@
       </w:r>
       <w:r>
         <w:rPr>
+          <w:color w:val="FF0000"/>
           <w:sz w:val="20"/>
           <w:szCs w:val="20"/>
           <w:lang w:eastAsia="en-GB"/>
@@ -6089,6 +6240,7 @@
       </w:r>
       <w:r>
         <w:rPr>
+          <w:color w:val="FF0000"/>
           <w:sz w:val="20"/>
           <w:szCs w:val="20"/>
           <w:lang w:eastAsia="en-GB"/>
@@ -6097,6 +6249,7 @@
       </w:r>
       <w:r>
         <w:rPr>
+          <w:color w:val="FF0000"/>
           <w:sz w:val="20"/>
           <w:szCs w:val="20"/>
           <w:lang w:eastAsia="en-GB"/>
@@ -6105,6 +6258,7 @@
       </w:r>
       <w:r>
         <w:rPr>
+          <w:color w:val="FF0000"/>
           <w:sz w:val="20"/>
           <w:szCs w:val="20"/>
           <w:lang w:eastAsia="en-GB"/>
@@ -6126,7 +6280,7 @@
       <w:pPr>
         <w:pStyle w:val="Heading1"/>
       </w:pPr>
-      <w:bookmarkStart w:id="27" w:name="_Toc147589795"/>
+      <w:bookmarkStart w:id="27" w:name="_Toc147672889"/>
       <w:r>
         <w:lastRenderedPageBreak/>
         <w:t>User Interface</w:t>
@@ -6151,7 +6305,7 @@
       <w:pPr>
         <w:pStyle w:val="Heading2"/>
       </w:pPr>
-      <w:bookmarkStart w:id="28" w:name="_Toc147589796"/>
+      <w:bookmarkStart w:id="28" w:name="_Toc147672890"/>
       <w:r>
         <w:t>Dashboard</w:t>
       </w:r>
@@ -6240,7 +6394,7 @@
       <w:pPr>
         <w:pStyle w:val="Heading3"/>
       </w:pPr>
-      <w:bookmarkStart w:id="29" w:name="_Toc147589797"/>
+      <w:bookmarkStart w:id="29" w:name="_Toc147672891"/>
       <w:r>
         <w:t>Date Range Selectors</w:t>
       </w:r>
@@ -6323,7 +6477,7 @@
       <w:pPr>
         <w:pStyle w:val="Heading3"/>
       </w:pPr>
-      <w:bookmarkStart w:id="30" w:name="_Toc147589798"/>
+      <w:bookmarkStart w:id="30" w:name="_Toc147672892"/>
       <w:r>
         <w:t>Keyword Search Functionality</w:t>
       </w:r>
@@ -6382,7 +6536,7 @@
       <w:pPr>
         <w:pStyle w:val="Heading3"/>
       </w:pPr>
-      <w:bookmarkStart w:id="31" w:name="_Toc147589799"/>
+      <w:bookmarkStart w:id="31" w:name="_Toc147672893"/>
       <w:r>
         <w:t>Animal Analysis Section</w:t>
       </w:r>
@@ -6441,7 +6595,7 @@
       <w:pPr>
         <w:pStyle w:val="Heading3"/>
       </w:pPr>
-      <w:bookmarkStart w:id="32" w:name="_Toc147589800"/>
+      <w:bookmarkStart w:id="32" w:name="_Toc147672894"/>
       <w:r>
         <w:t>Violation Distribution</w:t>
       </w:r>
@@ -6500,7 +6654,7 @@
       <w:pPr>
         <w:pStyle w:val="Heading2"/>
       </w:pPr>
-      <w:bookmarkStart w:id="33" w:name="_Toc147589801"/>
+      <w:bookmarkStart w:id="33" w:name="_Toc147672895"/>
       <w:r>
         <w:t>Navigation</w:t>
       </w:r>
@@ -6590,7 +6744,7 @@
       <w:pPr>
         <w:pStyle w:val="Heading3"/>
       </w:pPr>
-      <w:bookmarkStart w:id="34" w:name="_Toc147589802"/>
+      <w:bookmarkStart w:id="34" w:name="_Toc147672896"/>
       <w:r>
         <w:t>Dashboard</w:t>
       </w:r>
@@ -6679,7 +6833,7 @@
       <w:pPr>
         <w:pStyle w:val="Heading3"/>
       </w:pPr>
-      <w:bookmarkStart w:id="35" w:name="_Toc147589803"/>
+      <w:bookmarkStart w:id="35" w:name="_Toc147672897"/>
       <w:r>
         <w:t>Date Range Selectors</w:t>
       </w:r>
@@ -6748,7 +6902,7 @@
       <w:pPr>
         <w:pStyle w:val="Heading3"/>
       </w:pPr>
-      <w:bookmarkStart w:id="36" w:name="_Toc147589804"/>
+      <w:bookmarkStart w:id="36" w:name="_Toc147672898"/>
       <w:r>
         <w:t>Keyword Search Functionality</w:t>
       </w:r>
@@ -6793,7 +6947,7 @@
       <w:pPr>
         <w:pStyle w:val="Heading3"/>
       </w:pPr>
-      <w:bookmarkStart w:id="37" w:name="_Toc147589805"/>
+      <w:bookmarkStart w:id="37" w:name="_Toc147672899"/>
       <w:r>
         <w:t>Animal Analysis</w:t>
       </w:r>
@@ -6880,7 +7034,7 @@
       <w:pPr>
         <w:pStyle w:val="Heading3"/>
       </w:pPr>
-      <w:bookmarkStart w:id="38" w:name="_Toc147589806"/>
+      <w:bookmarkStart w:id="38" w:name="_Toc147672900"/>
       <w:r>
         <w:t>Violation Distribution</w:t>
       </w:r>
@@ -6958,7 +7112,7 @@
       <w:pPr>
         <w:pStyle w:val="Heading1"/>
       </w:pPr>
-      <w:bookmarkStart w:id="39" w:name="_Toc147589807"/>
+      <w:bookmarkStart w:id="39" w:name="_Toc147672901"/>
       <w:r>
         <w:lastRenderedPageBreak/>
         <w:t>Troubleshooting and FAQs</w:t>
@@ -7040,7 +7194,7 @@
       <w:pPr>
         <w:pStyle w:val="Heading2"/>
       </w:pPr>
-      <w:bookmarkStart w:id="40" w:name="_Toc147589808"/>
+      <w:bookmarkStart w:id="40" w:name="_Toc147672902"/>
       <w:r>
         <w:t>Troubleshooting:</w:t>
       </w:r>
@@ -7303,7 +7457,7 @@
       <w:pPr>
         <w:pStyle w:val="Heading2"/>
       </w:pPr>
-      <w:bookmarkStart w:id="41" w:name="_Toc147589809"/>
+      <w:bookmarkStart w:id="41" w:name="_Toc147672903"/>
       <w:r>
         <w:t>FAQs:</w:t>
       </w:r>
@@ -8003,9 +8157,9 @@
       <w:pPr>
         <w:pStyle w:val="Heading1"/>
       </w:pPr>
-      <w:bookmarkStart w:id="42" w:name="_Toc147589810"/>
-      <w:r>
-        <w:t>Conclusion</w:t>
+      <w:bookmarkStart w:id="42" w:name="_Toc147672904"/>
+      <w:r>
+        <w:t>Closing Remarks</w:t>
       </w:r>
       <w:bookmarkEnd w:id="42"/>
     </w:p>

</xml_diff>